<commit_message>
minor changes to about page
</commit_message>
<xml_diff>
--- a/assets/About_me_page.docx
+++ b/assets/About_me_page.docx
@@ -913,14 +913,30 @@
           <w:sz w:val="24"/>
           <w:szCs w:val="24"/>
         </w:rPr>
-        <w:t xml:space="preserve"> free audio from Pixa</w:t>
-      </w:r>
-      <w:r>
-        <w:rPr>
-          <w:sz w:val="24"/>
-          <w:szCs w:val="24"/>
-        </w:rPr>
-        <w:t>bay (</w:t>
+        <w:t xml:space="preserve"> free audio from </w:t>
+      </w:r>
+      <w:proofErr w:type="spellStart"/>
+      <w:r>
+        <w:rPr>
+          <w:sz w:val="24"/>
+          <w:szCs w:val="24"/>
+        </w:rPr>
+        <w:t>Pixa</w:t>
+      </w:r>
+      <w:r>
+        <w:rPr>
+          <w:sz w:val="24"/>
+          <w:szCs w:val="24"/>
+        </w:rPr>
+        <w:t>bay</w:t>
+      </w:r>
+      <w:proofErr w:type="spellEnd"/>
+      <w:r>
+        <w:rPr>
+          <w:sz w:val="24"/>
+          <w:szCs w:val="24"/>
+        </w:rPr>
+        <w:t xml:space="preserve"> (</w:t>
       </w:r>
       <w:hyperlink r:id="rId5" w:history="1">
         <w:r>
@@ -1178,7 +1194,23 @@
           <w:sz w:val="24"/>
           <w:szCs w:val="24"/>
         </w:rPr>
-        <w:t xml:space="preserve"> C4D the simulations were ‘baked as alembic,’ and the alembic files (.abc) were then imported into Blender</w:t>
+        <w:t xml:space="preserve"> C4D the simulations were ‘baked as alembic,’ and the alembic files (.</w:t>
+      </w:r>
+      <w:proofErr w:type="spellStart"/>
+      <w:r>
+        <w:rPr>
+          <w:sz w:val="24"/>
+          <w:szCs w:val="24"/>
+        </w:rPr>
+        <w:t>abc</w:t>
+      </w:r>
+      <w:proofErr w:type="spellEnd"/>
+      <w:r>
+        <w:rPr>
+          <w:sz w:val="24"/>
+          <w:szCs w:val="24"/>
+        </w:rPr>
+        <w:t>) were then imported into Blender</w:t>
       </w:r>
       <w:r>
         <w:rPr>
@@ -1206,7 +1238,23 @@
           <w:sz w:val="24"/>
           <w:szCs w:val="24"/>
         </w:rPr>
-        <w:t xml:space="preserve">h all points selected in object mode, Object &gt; Animation &gt; Bake Action bakes the simulation data into a keyframed animation. When exported from Blender as a .glb file, with animations included, </w:t>
+        <w:t>h all points selected in object mode, Object &gt; Animation &gt; Bake Action bakes the simulation data into a keyframed animation. When exported from Blender as a .</w:t>
+      </w:r>
+      <w:proofErr w:type="spellStart"/>
+      <w:r>
+        <w:rPr>
+          <w:sz w:val="24"/>
+          <w:szCs w:val="24"/>
+        </w:rPr>
+        <w:t>glb</w:t>
+      </w:r>
+      <w:proofErr w:type="spellEnd"/>
+      <w:r>
+        <w:rPr>
+          <w:sz w:val="24"/>
+          <w:szCs w:val="24"/>
+        </w:rPr>
+        <w:t xml:space="preserve"> file, with animations included, </w:t>
       </w:r>
       <w:r>
         <w:rPr>
@@ -1642,7 +1690,56 @@
           <w:sz w:val="24"/>
           <w:szCs w:val="24"/>
         </w:rPr>
-        <w:t xml:space="preserve">uploaded my GitHub repository link to Canvas, as well as a zipped </w:t>
+        <w:t>archived my</w:t>
+      </w:r>
+      <w:r>
+        <w:rPr>
+          <w:sz w:val="24"/>
+          <w:szCs w:val="24"/>
+        </w:rPr>
+        <w:t xml:space="preserve"> </w:t>
+      </w:r>
+      <w:r>
+        <w:rPr>
+          <w:sz w:val="24"/>
+          <w:szCs w:val="24"/>
+        </w:rPr>
+        <w:t xml:space="preserve">GitHub repository </w:t>
+      </w:r>
+      <w:r>
+        <w:rPr>
+          <w:sz w:val="24"/>
+          <w:szCs w:val="24"/>
+        </w:rPr>
+        <w:t xml:space="preserve">and linked it in my </w:t>
+      </w:r>
+      <w:r>
+        <w:rPr>
+          <w:sz w:val="24"/>
+          <w:szCs w:val="24"/>
+        </w:rPr>
+        <w:t>Canvas</w:t>
+      </w:r>
+      <w:r>
+        <w:rPr>
+          <w:sz w:val="24"/>
+          <w:szCs w:val="24"/>
+        </w:rPr>
+        <w:t xml:space="preserve"> submission</w:t>
+      </w:r>
+      <w:r>
+        <w:rPr>
+          <w:sz w:val="24"/>
+          <w:szCs w:val="24"/>
+        </w:rPr>
+        <w:t xml:space="preserve">; I have also uploaded </w:t>
+      </w:r>
+      <w:r>
+        <w:rPr>
+          <w:sz w:val="24"/>
+          <w:szCs w:val="24"/>
+        </w:rPr>
+        <w:t xml:space="preserve">a zipped </w:t>
       </w:r>
       <w:r>
         <w:rPr>

</xml_diff>